<commit_message>
tidied the main directory, moving stuff to 2 new sub-dirs
</commit_message>
<xml_diff>
--- a/the new classical tiny-C.docx
+++ b/the new classical tiny-C.docx
@@ -30,7 +30,15 @@
       </w:pPr>
       <w:r>
         <w:rPr/>
-        <w:t>January 4, 2018</w:t>
+        <w:t xml:space="preserve">January </w:t>
+      </w:r>
+      <w:r>
+        <w:rPr/>
+        <w:t>7</w:t>
+      </w:r>
+      <w:r>
+        <w:rPr/>
+        <w:t>, 2018</w:t>
       </w:r>
     </w:p>
     <w:p>
@@ -294,7 +302,7 @@
       </w:pPr>
       <w:r>
         <w:rPr/>
-        <w:t xml:space="preserve">         </w:t>
+        <w:t xml:space="preserve">        </w:t>
       </w:r>
       <w:r>
         <w:rPr/>
@@ -734,7 +742,7 @@
       </w:pPr>
       <w:r>
         <w:rPr/>
-        <w:t>No semicolon required for the last statement on a line, as the end-of-line (or beginning of a comment) also ends the statement. Semicolons also separate statements, so multiple statements can be on one line. And they are optional after the last.</w:t>
+        <w:t>No semicolon required for the last statement on a line, as the end-of-line (or beginning of a comment) also ends the statement. Semicolons also separate statements, so multiple statements can be on one line.</w:t>
       </w:r>
     </w:p>
     <w:p>
@@ -927,7 +935,15 @@
             </w:pPr>
             <w:r>
               <w:rPr/>
-              <w:t>set a breakpoint at the in-scope symbol. NOTE: the symbol must be in canonical form, first seven letters plus the last.</w:t>
+              <w:t xml:space="preserve">set a breakpoint at the in-scope symbol. </w:t>
+            </w:r>
+            <w:r>
+              <w:rPr/>
+              <w:t>CURRENTLY</w:t>
+            </w:r>
+            <w:r>
+              <w:rPr/>
+              <w:t>: the symbol must be in canonical form, first seven letters plus the last.</w:t>
             </w:r>
           </w:p>
         </w:tc>
@@ -984,7 +1000,15 @@
             </w:pPr>
             <w:r>
               <w:rPr/>
-              <w:t>information: currently only a list of breakpoints and their state</w:t>
+              <w:t xml:space="preserve">information: </w:t>
+            </w:r>
+            <w:r>
+              <w:rPr/>
+              <w:t>CURRENTLY</w:t>
+            </w:r>
+            <w:r>
+              <w:rPr/>
+              <w:t xml:space="preserve"> only a list of breakpoints and their state</w:t>
             </w:r>
           </w:p>
         </w:tc>
@@ -1041,7 +1065,11 @@
             </w:pPr>
             <w:r>
               <w:rPr/>
-              <w:t>run the program from the beginning. If already running a query must confirm.</w:t>
+              <w:t xml:space="preserve">run the program from the beginning.  </w:t>
+            </w:r>
+            <w:r>
+              <w:rPr/>
+              <w:t>CURRENTLY same as c (continue) except for its first use to start the run.</w:t>
             </w:r>
           </w:p>
         </w:tc>
@@ -1404,7 +1432,15 @@
       </w:r>
       <w:r>
         <w:rPr/>
-        <w:t xml:space="preserve"> command to continue running. Currently the </w:t>
+        <w:t xml:space="preserve"> command to continue running. </w:t>
+      </w:r>
+      <w:r>
+        <w:rPr/>
+        <w:t>CURRENTLY</w:t>
+      </w:r>
+      <w:r>
+        <w:rPr/>
+        <w:t xml:space="preserve"> the </w:t>
       </w:r>
       <w:r>
         <w:rPr>
@@ -1519,41 +1555,77 @@
     </w:p>
     <w:p>
       <w:pPr>
+        <w:pStyle w:val="TextBody"/>
+        <w:rPr/>
+      </w:pPr>
+      <w:r>
+        <w:rPr/>
+        <w:t>Find sample tc programs in..</w:t>
+      </w:r>
+      <w:bookmarkStart w:id="0" w:name="__DdeLink__889_1318277529"/>
+      <w:r>
+        <w:rPr/>
+        <w:t>.</w:t>
+      </w:r>
+    </w:p>
+    <w:p>
+      <w:pPr>
+        <w:pStyle w:val="TextBody"/>
+        <w:rPr/>
+      </w:pPr>
+      <w:r>
+        <w:rPr/>
+        <w:t xml:space="preserve">   </w:t>
+      </w:r>
+      <w:hyperlink r:id="rId2">
+        <w:r>
+          <w:rPr>
+            <w:rStyle w:val="Code"/>
+          </w:rPr>
+          <w:t>https://github.com/tgibson37/tiny-c/tree/master/SamplePrograms</w:t>
+        </w:r>
+      </w:hyperlink>
+    </w:p>
+    <w:p>
+      <w:pPr>
+        <w:pStyle w:val="TextBody"/>
+        <w:rPr/>
+      </w:pPr>
+      <w:r>
+        <w:rPr/>
+        <w:t>Cu</w:t>
+      </w:r>
+      <w:bookmarkEnd w:id="0"/>
+      <w:r>
+        <w:rPr/>
+        <w:t xml:space="preserve">rrently just </w:t>
+      </w:r>
+      <w:r>
+        <w:rPr/>
+        <w:t>piranha fish</w:t>
+      </w:r>
+      <w:r>
+        <w:rPr/>
+        <w:t xml:space="preserve"> (pf.tc).</w:t>
+      </w:r>
+    </w:p>
+    <w:p>
+      <w:pPr>
+        <w:pStyle w:val="SmWdSectionHeading"/>
+        <w:rPr/>
+      </w:pPr>
+      <w:r>
+        <w:rPr/>
+        <w:t>Appendix</w:t>
+      </w:r>
+    </w:p>
+    <w:p>
+      <w:pPr>
         <w:pStyle w:val="SmWdSubHeading"/>
         <w:rPr/>
       </w:pPr>
       <w:r>
         <w:rPr/>
-        <w:t>pf</w:t>
-      </w:r>
-    </w:p>
-    <w:p>
-      <w:pPr>
-        <w:pStyle w:val="SmWdSubHeading"/>
-        <w:rPr/>
-      </w:pPr>
-      <w:r>
-        <w:rPr/>
-        <w:t>others</w:t>
-      </w:r>
-    </w:p>
-    <w:p>
-      <w:pPr>
-        <w:pStyle w:val="SmWdSectionHeading"/>
-        <w:rPr/>
-      </w:pPr>
-      <w:r>
-        <w:rPr/>
-        <w:t>Appendix</w:t>
-      </w:r>
-    </w:p>
-    <w:p>
-      <w:pPr>
-        <w:pStyle w:val="SmWdSubHeading"/>
-        <w:rPr/>
-      </w:pPr>
-      <w:r>
-        <w:rPr/>
         <w:t xml:space="preserve">A. </w:t>
       </w:r>
       <w:r>
@@ -1568,13 +1640,17 @@
       </w:pPr>
       <w:r>
         <w:rPr/>
-        <w:t xml:space="preserve">CURRENTLY </w:t>
-      </w:r>
-      <w:r>
-        <w:rPr/>
-        <w:t xml:space="preserve">Find these at </w:t>
-      </w:r>
-      <w:hyperlink r:id="rId2">
+        <w:t xml:space="preserve">Find these </w:t>
+      </w:r>
+      <w:r>
+        <w:rPr/>
+        <w:t xml:space="preserve">in </w:t>
+      </w:r>
+      <w:r>
+        <w:rPr/>
+        <w:t xml:space="preserve"> </w:t>
+      </w:r>
+      <w:hyperlink r:id="rId3">
         <w:r>
           <w:rPr>
             <w:rStyle w:val="InternetLink"/>
@@ -1582,6 +1658,10 @@
           <w:t>https://tinyurl.com/tinycstories</w:t>
         </w:r>
       </w:hyperlink>
+      <w:r>
+        <w:rPr/>
+        <w:t>.</w:t>
+      </w:r>
     </w:p>
     <w:p>
       <w:pPr>
@@ -1733,11 +1813,7 @@
       </w:pPr>
       <w:r>
         <w:rPr/>
-        <w:t xml:space="preserve">And </w:t>
-      </w:r>
-      <w:r>
-        <w:rPr/>
-        <w:t xml:space="preserve">entries in </w:t>
+        <w:t xml:space="preserve">Entries in </w:t>
       </w:r>
       <w:r>
         <w:rPr/>
@@ -1896,7 +1972,9 @@
         <w:t xml:space="preserve">    </w:t>
       </w:r>
       <w:r>
-        <w:rPr/>
+        <w:rPr>
+          <w:rStyle w:val="Code"/>
+        </w:rPr>
         <w:t>CFLAGS = -w -g -ansi -I /usr/lib/syslinux/com32/include/</w:t>
       </w:r>
     </w:p>
@@ -1925,7 +2003,15 @@
       </w:pPr>
       <w:r>
         <w:rPr/>
-        <w:t>One anomoly. Two files would not compile with those flags, I don't know why...</w:t>
+        <w:t xml:space="preserve">One </w:t>
+      </w:r>
+      <w:r>
+        <w:rPr/>
+        <w:t>anomaly.</w:t>
+      </w:r>
+      <w:r>
+        <w:rPr/>
+        <w:t xml:space="preserve"> Two files would not compile with those flags, I don't know why...</w:t>
       </w:r>
     </w:p>
     <w:p>
@@ -1963,11 +2049,41 @@
       </w:pPr>
       <w:r>
         <w:rPr/>
-        <w:t xml:space="preserve">But they compile and work fine with NO flags except -c, just pure 'gcc -c time.c', for example. And the link phase found their objects just fine. </w:t>
-      </w:r>
-      <w:r>
-        <w:rPr/>
-        <w:t>The makefile handles this anomoly.</w:t>
+        <w:t xml:space="preserve">But they compile and work fine with NO flags except </w:t>
+      </w:r>
+      <w:r>
+        <w:rPr>
+          <w:rStyle w:val="Code"/>
+        </w:rPr>
+        <w:t>-c</w:t>
+      </w:r>
+      <w:r>
+        <w:rPr/>
+        <w:t xml:space="preserve">, just pure </w:t>
+      </w:r>
+      <w:r>
+        <w:rPr>
+          <w:rStyle w:val="Code"/>
+        </w:rPr>
+        <w:t>gcc -c time.c</w:t>
+      </w:r>
+      <w:r>
+        <w:rPr/>
+        <w:t xml:space="preserve">, for example. And the link phase found their objects just fine. </w:t>
+      </w:r>
+      <w:r>
+        <w:rPr/>
+        <w:t>The makefile handles this anomaly.</w:t>
+      </w:r>
+    </w:p>
+    <w:p>
+      <w:pPr>
+        <w:pStyle w:val="TextBody"/>
+        <w:rPr/>
+      </w:pPr>
+      <w:r>
+        <w:rPr/>
+        <w:t>Make install just copies the executable and library.tc files to where I want them on my linux box. Change this to suit your environment.</w:t>
       </w:r>
     </w:p>
     <w:p>
@@ -2030,6 +2146,34 @@
     </w:p>
     <w:p>
       <w:pPr>
+        <w:pStyle w:val="TextBody"/>
+        <w:rPr/>
+      </w:pPr>
+      <w:r>
+        <w:rPr/>
+        <w:t xml:space="preserve">This is tc.asm in </w:t>
+      </w:r>
+      <w:r>
+        <w:rPr/>
+        <w:t xml:space="preserve">  </w:t>
+      </w:r>
+      <w:hyperlink r:id="rId4">
+        <w:r>
+          <w:rPr>
+            <w:rStyle w:val="Code"/>
+          </w:rPr>
+          <w:t>https://github.com/tgibson37/tiny-c</w:t>
+        </w:r>
+      </w:hyperlink>
+      <w:r>
+        <w:rPr>
+          <w:rStyle w:val="Code"/>
+        </w:rPr>
+        <w:t xml:space="preserve"> </w:t>
+      </w:r>
+    </w:p>
+    <w:p>
+      <w:pPr>
         <w:pStyle w:val="SmWdSubHeading"/>
         <w:rPr/>
       </w:pPr>
@@ -2149,86 +2293,22 @@
       </w:pPr>
       <w:r>
         <w:rPr/>
-        <w:t>Goal</w:t>
-      </w:r>
-    </w:p>
-    <w:p>
-      <w:pPr>
-        <w:pStyle w:val="TextBody"/>
-        <w:rPr/>
-      </w:pPr>
-      <w:r>
-        <w:rPr/>
-        <w:t xml:space="preserve">A </w:t>
-      </w:r>
-      <w:r>
-        <w:rPr/>
-        <w:t>GPL'd</w:t>
-      </w:r>
-      <w:r>
-        <w:rPr/>
-        <w:t xml:space="preserve"> implementation </w:t>
-      </w:r>
-      <w:r>
-        <w:rPr/>
-        <w:t>of the tiny-C interpreter written in C based on my 1977 8080 code.</w:t>
-      </w:r>
-    </w:p>
-    <w:p>
-      <w:pPr>
-        <w:pStyle w:val="SmWdSubHeading"/>
-        <w:rPr/>
-      </w:pPr>
-      <w:r>
-        <w:rPr/>
-        <w:t>Technique</w:t>
-      </w:r>
-    </w:p>
-    <w:p>
-      <w:pPr>
-        <w:pStyle w:val="TextBody"/>
-        <w:rPr/>
-      </w:pPr>
-      <w:r>
-        <w:rPr/>
-        <w:t>Continue reverse engineering the 8080 code keeping the overall structure close to the same. Develop unit tests, and a regression technique. Final testing by running whole programs from the 1977 Owner's Manual, e.g. Piranha Fish. All this would be done on linux using gnu development tools (make, gcc, gdb). Put everything on github.</w:t>
-      </w:r>
-    </w:p>
-    <w:p>
-      <w:pPr>
-        <w:pStyle w:val="SmWdSubHeading"/>
-        <w:rPr/>
-      </w:pPr>
-      <w:r>
-        <w:rPr/>
         <w:t>L</w:t>
       </w:r>
       <w:r>
         <w:rPr/>
-        <w:t xml:space="preserve">inks to </w:t>
-      </w:r>
-      <w:r>
-        <w:rPr/>
-        <w:t>O</w:t>
-      </w:r>
-      <w:r>
-        <w:rPr/>
-        <w:t xml:space="preserve">ther </w:t>
-      </w:r>
-      <w:r>
-        <w:rPr/>
-        <w:t>S</w:t>
-      </w:r>
-      <w:r>
-        <w:rPr/>
-        <w:t>ites</w:t>
-      </w:r>
-    </w:p>
-    <w:p>
-      <w:pPr>
-        <w:pStyle w:val="TextBody"/>
-        <w:rPr/>
-      </w:pPr>
+        <w:t>inks</w:t>
+      </w:r>
+    </w:p>
+    <w:p>
+      <w:pPr>
+        <w:pStyle w:val="TextBody"/>
+        <w:rPr/>
+      </w:pPr>
+      <w:r>
+        <w:rPr/>
+        <w:t xml:space="preserve">Where to find this project:    </w:t>
+      </w:r>
       <w:r>
         <w:rPr/>
         <w:t>https://github.com/tgibson37/tiny-c</w:t>
@@ -2241,22 +2321,21 @@
       </w:pPr>
       <w:r>
         <w:rPr/>
-        <w:t>not just tc</w:t>
-      </w:r>
-    </w:p>
-    <w:p>
-      <w:pPr>
-        <w:pStyle w:val="TextBody"/>
-        <w:rPr/>
-      </w:pPr>
-      <w:r>
-        <w:rPr/>
-      </w:r>
-    </w:p>
-    <w:p>
-      <w:pPr>
-        <w:pStyle w:val="SmWdSectionHeading"/>
-        <w:spacing w:before="432" w:after="144"/>
+        <w:t xml:space="preserve">Lee Bradley's “Not just tiny C”:    </w:t>
+      </w:r>
+      <w:hyperlink r:id="rId5">
+        <w:r>
+          <w:rPr>
+            <w:rStyle w:val="InternetLink"/>
+          </w:rPr>
+          <w:t>https://www.facebook.com/groups/299317782048/</w:t>
+        </w:r>
+      </w:hyperlink>
+    </w:p>
+    <w:p>
+      <w:pPr>
+        <w:pStyle w:val="TextBody"/>
+        <w:spacing w:before="0" w:after="140"/>
         <w:rPr/>
       </w:pPr>
       <w:r>
@@ -3092,5 +3171,18 @@
     </w:pPr>
     <w:rPr/>
   </w:style>
+  <w:style w:type="paragraph" w:styleId="EgCode">
+    <w:name w:val="EgCode"/>
+    <w:basedOn w:val="TextBody"/>
+    <w:qFormat/>
+    <w:pPr>
+      <w:spacing w:lineRule="auto" w:line="288" w:before="0" w:after="0"/>
+      <w:ind w:left="29" w:right="0" w:hanging="0"/>
+    </w:pPr>
+    <w:rPr>
+      <w:rFonts w:ascii="Courier 10 Pitch" w:hAnsi="Courier 10 Pitch"/>
+      <w:sz w:val="20"/>
+    </w:rPr>
+  </w:style>
 </w:styles>
 </file>
</xml_diff>

<commit_message>
FIXED cast bug in toptoi
</commit_message>
<xml_diff>
--- a/the new classical tiny-C.docx
+++ b/the new classical tiny-C.docx
@@ -789,12 +789,22 @@
     </w:p>
     <w:p>
       <w:pPr>
+        <w:pStyle w:val="SmWdSectionHeading"/>
+        <w:rPr/>
+      </w:pPr>
+      <w:r>
+        <w:rPr/>
+        <w:t>Debugger</w:t>
+      </w:r>
+    </w:p>
+    <w:p>
+      <w:pPr>
         <w:pStyle w:val="SmWdSubHeading"/>
         <w:rPr/>
       </w:pPr>
       <w:r>
         <w:rPr/>
-        <w:t>Debugger</w:t>
+        <w:t>Normal Usage, examining behavior of tinyC code</w:t>
       </w:r>
     </w:p>
     <w:p>
@@ -1545,6 +1555,338 @@
     </w:p>
     <w:p>
       <w:pPr>
+        <w:pStyle w:val="SmWdSubHeading"/>
+        <w:rPr/>
+      </w:pPr>
+      <w:r>
+        <w:rPr/>
+        <w:t>Examining interpreter code</w:t>
+      </w:r>
+    </w:p>
+    <w:p>
+      <w:pPr>
+        <w:pStyle w:val="TextBody"/>
+        <w:rPr/>
+      </w:pPr>
+      <w:r>
+        <w:rPr/>
+        <w:t xml:space="preserve">The debugger is part of this interpreter implementation. So you can examine the debugger/interpreter by running it all under your favorite debugger. It need not be gdb, although that is what I used. So under your favorite debugger for C code, follows the steps outlined below. </w:t>
+      </w:r>
+    </w:p>
+    <w:p>
+      <w:pPr>
+        <w:pStyle w:val="TextBody"/>
+        <w:rPr/>
+      </w:pPr>
+      <w:r>
+        <w:rPr/>
+        <w:t>The issue is shifting back and forth from one debugger to the other. Here is how I did that...</w:t>
+      </w:r>
+    </w:p>
+    <w:p>
+      <w:pPr>
+        <w:pStyle w:val="SmWdSubSubHeading"/>
+        <w:rPr/>
+      </w:pPr>
+      <w:r>
+        <w:rPr/>
+        <w:t xml:space="preserve">Using tc debug UNDER </w:t>
+      </w:r>
+      <w:r>
+        <w:rPr/>
+        <w:t>your favorite C debugger</w:t>
+      </w:r>
+    </w:p>
+    <w:p>
+      <w:pPr>
+        <w:pStyle w:val="SmWd3subHeading"/>
+        <w:rPr/>
+      </w:pPr>
+      <w:r>
+        <w:rPr/>
+        <w:t>setup</w:t>
+      </w:r>
+    </w:p>
+    <w:p>
+      <w:pPr>
+        <w:pStyle w:val="TextBody"/>
+        <w:numPr>
+          <w:ilvl w:val="0"/>
+          <w:numId w:val="3"/>
+        </w:numPr>
+        <w:rPr/>
+      </w:pPr>
+      <w:r>
+        <w:rPr/>
+        <w:t xml:space="preserve">In the tinyC code </w:t>
+      </w:r>
+      <w:r>
+        <w:rPr>
+          <w:rStyle w:val="Code"/>
+        </w:rPr>
+        <w:t>whatever.tc</w:t>
+      </w:r>
+      <w:r>
+        <w:rPr/>
+        <w:t xml:space="preserve"> </w:t>
+      </w:r>
+      <w:r>
+        <w:rPr/>
+        <w:t xml:space="preserve">declare a dummy variable, here called </w:t>
+      </w:r>
+      <w:r>
+        <w:rPr>
+          <w:rStyle w:val="Code"/>
+        </w:rPr>
+        <w:t>foo</w:t>
+      </w:r>
+      <w:r>
+        <w:rPr/>
+        <w:t xml:space="preserve">, and put a dummy statement, </w:t>
+      </w:r>
+      <w:r>
+        <w:rPr>
+          <w:rStyle w:val="Code"/>
+        </w:rPr>
+        <w:t>foo=1</w:t>
+      </w:r>
+      <w:r>
+        <w:rPr/>
+        <w:t xml:space="preserve"> will do,</w:t>
+      </w:r>
+      <w:r>
+        <w:rPr/>
+        <w:t xml:space="preserve"> in some function where you want to examine behavior.</w:t>
+      </w:r>
+    </w:p>
+    <w:p>
+      <w:pPr>
+        <w:pStyle w:val="TextBody"/>
+        <w:numPr>
+          <w:ilvl w:val="0"/>
+          <w:numId w:val="3"/>
+        </w:numPr>
+        <w:rPr/>
+      </w:pPr>
+      <w:r>
+        <w:rPr/>
+        <w:t>From within</w:t>
+      </w:r>
+      <w:r>
+        <w:rPr/>
+        <w:t xml:space="preserve"> your favorite debugger start tinyc -d with your subject code, </w:t>
+      </w:r>
+      <w:r>
+        <w:rPr>
+          <w:rStyle w:val="Code"/>
+        </w:rPr>
+        <w:t>tinyc -d whatever.tc</w:t>
+      </w:r>
+      <w:r>
+        <w:rPr/>
+        <w:t xml:space="preserve">. Note that startups under different debuggers differ. Mine, gdb, can only load  code at startup, and arguments are given later. But the intention is to get some breakpoints set, then get it all ready to run, but not yet running with the </w:t>
+      </w:r>
+      <w:r>
+        <w:rPr>
+          <w:rStyle w:val="Code"/>
+        </w:rPr>
+        <w:t>-c</w:t>
+      </w:r>
+      <w:r>
+        <w:rPr/>
+        <w:t xml:space="preserve"> and the </w:t>
+      </w:r>
+      <w:r>
+        <w:rPr>
+          <w:rStyle w:val="Code"/>
+        </w:rPr>
+        <w:t>whatever.tc</w:t>
+      </w:r>
+      <w:r>
+        <w:rPr/>
+        <w:t xml:space="preserve"> arguments.</w:t>
+      </w:r>
+    </w:p>
+    <w:p>
+      <w:pPr>
+        <w:pStyle w:val="TextBody"/>
+        <w:numPr>
+          <w:ilvl w:val="0"/>
+          <w:numId w:val="3"/>
+        </w:numPr>
+        <w:rPr/>
+      </w:pPr>
+      <w:r>
+        <w:rPr/>
+        <w:t xml:space="preserve">TinyC has </w:t>
+      </w:r>
+      <w:r>
+        <w:rPr/>
+        <w:t xml:space="preserve">a function gdb_b which does nothing but is invoked by the g command in debug. Set a breakpoint on this function, </w:t>
+      </w:r>
+      <w:r>
+        <w:rPr>
+          <w:rStyle w:val="Code"/>
+        </w:rPr>
+        <w:t>b gdb_b</w:t>
+      </w:r>
+      <w:r>
+        <w:rPr/>
+        <w:t>. This enables getting out of tinyC's debugger back to your C debugger.</w:t>
+      </w:r>
+    </w:p>
+    <w:p>
+      <w:pPr>
+        <w:pStyle w:val="TextBody"/>
+        <w:numPr>
+          <w:ilvl w:val="0"/>
+          <w:numId w:val="3"/>
+        </w:numPr>
+        <w:rPr/>
+      </w:pPr>
+      <w:r>
+        <w:rPr/>
+        <w:t xml:space="preserve">Now start it all running, </w:t>
+      </w:r>
+      <w:r>
+        <w:rPr>
+          <w:rStyle w:val="Code"/>
+        </w:rPr>
+        <w:t>run -d pf.tc</w:t>
+      </w:r>
+      <w:r>
+        <w:rPr/>
+        <w:t xml:space="preserve">, </w:t>
+      </w:r>
+      <w:r>
+        <w:rPr/>
+        <w:t>or your equivalent</w:t>
+      </w:r>
+      <w:r>
+        <w:rPr/>
+        <w:t xml:space="preserve">. </w:t>
+      </w:r>
+      <w:r>
+        <w:rPr/>
+        <w:t xml:space="preserve">The -d argument means you will see the tinyC debugger prompt, </w:t>
+      </w:r>
+      <w:r>
+        <w:rPr>
+          <w:rStyle w:val="Code"/>
+        </w:rPr>
+        <w:t>(tc-db)</w:t>
+      </w:r>
+      <w:r>
+        <w:rPr/>
+        <w:t>.</w:t>
+      </w:r>
+    </w:p>
+    <w:p>
+      <w:pPr>
+        <w:pStyle w:val="TextBody"/>
+        <w:numPr>
+          <w:ilvl w:val="0"/>
+          <w:numId w:val="3"/>
+        </w:numPr>
+        <w:rPr/>
+      </w:pPr>
+      <w:r>
+        <w:rPr/>
+        <w:t xml:space="preserve">Now set a breakpoint on the step 1 dummy variable, foo, </w:t>
+      </w:r>
+      <w:r>
+        <w:rPr>
+          <w:rStyle w:val="Code"/>
+        </w:rPr>
+        <w:t>(tc-db) b foo</w:t>
+      </w:r>
+      <w:r>
+        <w:rPr/>
+        <w:t xml:space="preserve">. </w:t>
+      </w:r>
+      <w:r>
+        <w:rPr/>
+        <w:t>All is arranged.</w:t>
+      </w:r>
+    </w:p>
+    <w:p>
+      <w:pPr>
+        <w:pStyle w:val="SmWd3subHeading"/>
+        <w:rPr/>
+      </w:pPr>
+      <w:r>
+        <w:rPr/>
+        <w:t>session...</w:t>
+      </w:r>
+    </w:p>
+    <w:p>
+      <w:pPr>
+        <w:pStyle w:val="TextBody"/>
+        <w:numPr>
+          <w:ilvl w:val="0"/>
+          <w:numId w:val="3"/>
+        </w:numPr>
+        <w:rPr/>
+      </w:pPr>
+      <w:r>
+        <w:rPr/>
+        <w:t xml:space="preserve">Use the r command to start the interpreter running. </w:t>
+      </w:r>
+      <w:r>
+        <w:rPr>
+          <w:rStyle w:val="Code"/>
+        </w:rPr>
+        <w:t>(tc-db) r</w:t>
+      </w:r>
+      <w:r>
+        <w:rPr/>
+        <w:t xml:space="preserve">. The interpreter takes over, and your tc program runs until it hits the reference to </w:t>
+      </w:r>
+      <w:r>
+        <w:rPr>
+          <w:rStyle w:val="Code"/>
+        </w:rPr>
+        <w:t>foo</w:t>
+      </w:r>
+      <w:r>
+        <w:rPr/>
+        <w:t xml:space="preserve"> wherever it was planted. At this point you are navigating the whatever.tc code, examining variables, setting more breakpoints, etc.</w:t>
+      </w:r>
+    </w:p>
+    <w:p>
+      <w:pPr>
+        <w:pStyle w:val="TextBody"/>
+        <w:numPr>
+          <w:ilvl w:val="0"/>
+          <w:numId w:val="3"/>
+        </w:numPr>
+        <w:rPr/>
+      </w:pPr>
+      <w:r>
+        <w:rPr/>
+        <w:t xml:space="preserve">When you get to a point where you want to examine interpreter code the g command invokes the do-nothing function </w:t>
+      </w:r>
+      <w:r>
+        <w:rPr>
+          <w:rStyle w:val="Code"/>
+        </w:rPr>
+        <w:t>g_db</w:t>
+      </w:r>
+      <w:r>
+        <w:rPr/>
+        <w:t xml:space="preserve">. </w:t>
+      </w:r>
+      <w:r>
+        <w:rPr/>
+        <w:t xml:space="preserve">  Now you are in your C debugger examining the interpreter code. </w:t>
+      </w:r>
+      <w:r>
+        <w:rPr/>
+        <w:t>One, or perhaps a few (5 for gdb), single steps will get you out of g_db into interpreter code.</w:t>
+      </w:r>
+    </w:p>
+    <w:p>
+      <w:pPr>
         <w:pStyle w:val="SmWdSectionHeading"/>
         <w:rPr/>
       </w:pPr>
@@ -1560,12 +1902,7 @@
       </w:pPr>
       <w:r>
         <w:rPr/>
-        <w:t>Find sample tc programs in..</w:t>
-      </w:r>
-      <w:bookmarkStart w:id="0" w:name="__DdeLink__889_1318277529"/>
-      <w:r>
-        <w:rPr/>
-        <w:t>.</w:t>
+        <w:t>Find sample tc programs in...</w:t>
       </w:r>
     </w:p>
     <w:p>
@@ -1593,12 +1930,7 @@
       </w:pPr>
       <w:r>
         <w:rPr/>
-        <w:t>Cu</w:t>
-      </w:r>
-      <w:bookmarkEnd w:id="0"/>
-      <w:r>
-        <w:rPr/>
-        <w:t xml:space="preserve">rrently just </w:t>
+        <w:t xml:space="preserve">Currently just </w:t>
       </w:r>
       <w:r>
         <w:rPr/>
@@ -2153,10 +2485,6 @@
         <w:rPr/>
         <w:t xml:space="preserve">This is tc.asm in </w:t>
       </w:r>
-      <w:r>
-        <w:rPr/>
-        <w:t xml:space="preserve">  </w:t>
-      </w:r>
       <w:hyperlink r:id="rId4">
         <w:r>
           <w:rPr>
@@ -2166,20 +2494,8 @@
         </w:r>
       </w:hyperlink>
       <w:r>
-        <w:rPr>
-          <w:rStyle w:val="Code"/>
-        </w:rPr>
-        <w:t xml:space="preserve"> </w:t>
-      </w:r>
-    </w:p>
-    <w:p>
-      <w:pPr>
-        <w:pStyle w:val="SmWdSubHeading"/>
-        <w:rPr/>
-      </w:pPr>
-      <w:r>
-        <w:rPr/>
-        <w:t>other stuff</w:t>
+        <w:rPr/>
+        <w:t>.</w:t>
       </w:r>
     </w:p>
     <w:p>
@@ -2594,11 +2910,133 @@
       <w:rPr/>
     </w:lvl>
   </w:abstractNum>
+  <w:abstractNum w:abstractNumId="3">
+    <w:lvl w:ilvl="0">
+      <w:start w:val="1"/>
+      <w:numFmt w:val="decimal"/>
+      <w:lvlText w:val="%1."/>
+      <w:lvlJc w:val="left"/>
+      <w:pPr>
+        <w:tabs>
+          <w:tab w:val="num" w:pos="720"/>
+        </w:tabs>
+        <w:ind w:left="720" w:hanging="360"/>
+      </w:pPr>
+      <w:rPr/>
+    </w:lvl>
+    <w:lvl w:ilvl="1">
+      <w:start w:val="1"/>
+      <w:numFmt w:val="decimal"/>
+      <w:lvlText w:val="%2."/>
+      <w:lvlJc w:val="left"/>
+      <w:pPr>
+        <w:tabs>
+          <w:tab w:val="num" w:pos="1080"/>
+        </w:tabs>
+        <w:ind w:left="1080" w:hanging="360"/>
+      </w:pPr>
+      <w:rPr/>
+    </w:lvl>
+    <w:lvl w:ilvl="2">
+      <w:start w:val="1"/>
+      <w:numFmt w:val="decimal"/>
+      <w:lvlText w:val="%3."/>
+      <w:lvlJc w:val="left"/>
+      <w:pPr>
+        <w:tabs>
+          <w:tab w:val="num" w:pos="1440"/>
+        </w:tabs>
+        <w:ind w:left="1440" w:hanging="360"/>
+      </w:pPr>
+      <w:rPr/>
+    </w:lvl>
+    <w:lvl w:ilvl="3">
+      <w:start w:val="1"/>
+      <w:numFmt w:val="decimal"/>
+      <w:lvlText w:val="%4."/>
+      <w:lvlJc w:val="left"/>
+      <w:pPr>
+        <w:tabs>
+          <w:tab w:val="num" w:pos="1800"/>
+        </w:tabs>
+        <w:ind w:left="1800" w:hanging="360"/>
+      </w:pPr>
+      <w:rPr/>
+    </w:lvl>
+    <w:lvl w:ilvl="4">
+      <w:start w:val="1"/>
+      <w:numFmt w:val="decimal"/>
+      <w:lvlText w:val="%5."/>
+      <w:lvlJc w:val="left"/>
+      <w:pPr>
+        <w:tabs>
+          <w:tab w:val="num" w:pos="2160"/>
+        </w:tabs>
+        <w:ind w:left="2160" w:hanging="360"/>
+      </w:pPr>
+      <w:rPr/>
+    </w:lvl>
+    <w:lvl w:ilvl="5">
+      <w:start w:val="1"/>
+      <w:numFmt w:val="decimal"/>
+      <w:lvlText w:val="%6."/>
+      <w:lvlJc w:val="left"/>
+      <w:pPr>
+        <w:tabs>
+          <w:tab w:val="num" w:pos="2520"/>
+        </w:tabs>
+        <w:ind w:left="2520" w:hanging="360"/>
+      </w:pPr>
+      <w:rPr/>
+    </w:lvl>
+    <w:lvl w:ilvl="6">
+      <w:start w:val="1"/>
+      <w:numFmt w:val="decimal"/>
+      <w:lvlText w:val="%7."/>
+      <w:lvlJc w:val="left"/>
+      <w:pPr>
+        <w:tabs>
+          <w:tab w:val="num" w:pos="2880"/>
+        </w:tabs>
+        <w:ind w:left="2880" w:hanging="360"/>
+      </w:pPr>
+      <w:rPr/>
+    </w:lvl>
+    <w:lvl w:ilvl="7">
+      <w:start w:val="1"/>
+      <w:numFmt w:val="decimal"/>
+      <w:lvlText w:val="%8."/>
+      <w:lvlJc w:val="left"/>
+      <w:pPr>
+        <w:tabs>
+          <w:tab w:val="num" w:pos="3240"/>
+        </w:tabs>
+        <w:ind w:left="3240" w:hanging="360"/>
+      </w:pPr>
+      <w:rPr/>
+    </w:lvl>
+    <w:lvl w:ilvl="8">
+      <w:start w:val="1"/>
+      <w:numFmt w:val="decimal"/>
+      <w:lvlText w:val="%9."/>
+      <w:lvlJc w:val="left"/>
+      <w:pPr>
+        <w:tabs>
+          <w:tab w:val="num" w:pos="3600"/>
+        </w:tabs>
+        <w:ind w:left="3600" w:hanging="360"/>
+      </w:pPr>
+      <w:rPr/>
+    </w:lvl>
+  </w:abstractNum>
   <w:num w:numId="1">
     <w:abstractNumId w:val="1"/>
   </w:num>
   <w:num w:numId="2">
     <w:abstractNumId w:val="2"/>
+  </w:num>
+  <w:num w:numId="3">
+    <w:abstractNumId w:val="3"/>
   </w:num>
 </w:numbering>
 </file>
@@ -3184,5 +3622,16 @@
       <w:sz w:val="20"/>
     </w:rPr>
   </w:style>
+  <w:style w:type="paragraph" w:styleId="SmWd3subHeading">
+    <w:name w:val="SmWd 3-sub Heading"/>
+    <w:basedOn w:val="SmWdSubSubHeading"/>
+    <w:qFormat/>
+    <w:pPr/>
+    <w:rPr>
+      <w:b/>
+      <w:i/>
+      <w:sz w:val="24"/>
+    </w:rPr>
+  </w:style>
 </w:styles>
 </file>
</xml_diff>